<commit_message>
protocolo de ligação logica 99% feito
</commit_message>
<xml_diff>
--- a/project/protocolo_de_ligação_logica.docx
+++ b/project/protocolo_de_ligação_logica.docx
@@ -4,33 +4,94 @@
   <w:body>
     <w:p>
       <w:pPr>
-        <w:rPr>
+        <w:spacing w:line="276" w:lineRule="auto"/>
+        <w:rPr>
+          <w:rFonts w:ascii="Century Schoolbook" w:hAnsi="Century Schoolbook" w:cs="Times New Roman"/>
+          <w:i/>
+          <w:sz w:val="40"/>
+          <w:szCs w:val="44"/>
+        </w:rPr>
+      </w:pPr>
+      <w:r>
+        <w:rPr>
+          <w:rFonts w:ascii="Century Schoolbook" w:hAnsi="Century Schoolbook" w:cs="Times New Roman"/>
+          <w:i/>
+          <w:sz w:val="40"/>
+          <w:szCs w:val="44"/>
+        </w:rPr>
+        <w:t>Protocolo de ligação lógica</w:t>
+      </w:r>
+    </w:p>
+    <w:p>
+      <w:pPr>
+        <w:spacing w:line="276" w:lineRule="auto"/>
+        <w:jc w:val="both"/>
+        <w:rPr>
+          <w:rFonts w:ascii="Century Schoolbook" w:hAnsi="Century Schoolbook" w:cs="Times New Roman"/>
+          <w:i/>
+          <w:sz w:val="40"/>
+          <w:szCs w:val="44"/>
+        </w:rPr>
+      </w:pPr>
+      <w:r>
+        <w:rPr>
+          <w:rFonts w:ascii="Century Schoolbook" w:hAnsi="Century Schoolbook"/>
           <w:color w:val="AEAAAA" w:themeColor="background2" w:themeShade="BF"/>
         </w:rPr>
-      </w:pPr>
-      <w:r>
-        <w:rPr>
+        <w:t xml:space="preserve">(identificação dos principais aspetos funcionais; descrição da estratégia de implementação destes aspetos com </w:t>
+      </w:r>
+      <w:r>
+        <w:rPr>
+          <w:rFonts w:ascii="Century Schoolbook" w:hAnsi="Century Schoolbook"/>
           <w:color w:val="AEAAAA" w:themeColor="background2" w:themeShade="BF"/>
-        </w:rPr>
-        <w:t xml:space="preserve">  (identificação dos principais aspetos funcionais; descrição da estratégia de implementação destes aspetos com apresentação de extratos de código)</w:t>
-      </w:r>
-    </w:p>
-    <w:p/>
-    <w:p>
-      <w:r>
-        <w:t xml:space="preserve">O objetivo do deste protocolo é fornecer um serviço de comunicação de dados fiável entre dois sistemas </w:t>
-      </w:r>
-      <w:r>
-        <w:t>ligados por um meio (canal) de transmissão – neste caso, um cabo de série.</w:t>
-      </w:r>
-      <w:r>
+          <w:highlight w:val="yellow"/>
+        </w:rPr>
+        <w:t>apre</w:t>
+      </w:r>
+      <w:r>
+        <w:rPr>
+          <w:rFonts w:ascii="Century Schoolbook" w:hAnsi="Century Schoolbook"/>
+          <w:color w:val="AEAAAA" w:themeColor="background2" w:themeShade="BF"/>
+          <w:highlight w:val="yellow"/>
+        </w:rPr>
+        <w:t>sentação de extratos de código</w:t>
+      </w:r>
+      <w:r>
+        <w:rPr>
+          <w:rFonts w:ascii="Century Schoolbook" w:hAnsi="Century Schoolbook"/>
+          <w:color w:val="AEAAAA" w:themeColor="background2" w:themeShade="BF"/>
+        </w:rPr>
+        <w:t>)</w:t>
+      </w:r>
+    </w:p>
+    <w:p>
+      <w:pPr>
+        <w:jc w:val="both"/>
+        <w:rPr>
+          <w:rFonts w:ascii="Century Schoolbook" w:hAnsi="Century Schoolbook"/>
+          <w:color w:val="4472C4" w:themeColor="accent1"/>
+        </w:rPr>
+      </w:pPr>
+      <w:r>
+        <w:rPr>
+          <w:rFonts w:ascii="Century Schoolbook" w:hAnsi="Century Schoolbook"/>
+          <w:color w:val="4472C4" w:themeColor="accent1"/>
+        </w:rPr>
+        <w:t>O objetivo do deste protocolo é fornecer um serviço de comunicação de dados fiável entre dois sistemas ligados por um meio (canal) de transmissão – neste caso, um cabo de série.</w:t>
+      </w:r>
+      <w:r>
+        <w:rPr>
+          <w:rFonts w:ascii="Century Schoolbook" w:hAnsi="Century Schoolbook"/>
+          <w:color w:val="4472C4" w:themeColor="accent1"/>
+        </w:rPr>
         <w:t xml:space="preserve"> </w:t>
       </w:r>
       <w:r>
-        <w:t>As principais funções deste protoco</w:t>
-      </w:r>
-      <w:r>
-        <w:t>lo são:</w:t>
+        <w:rPr>
+          <w:rFonts w:ascii="Century Schoolbook" w:hAnsi="Century Schoolbook"/>
+          <w:color w:val="4472C4" w:themeColor="accent1"/>
+        </w:rPr>
+        <w:t>As principais funções deste protocolo são:</w:t>
       </w:r>
     </w:p>
     <w:p>
@@ -40,45 +101,53 @@
           <w:ilvl w:val="0"/>
           <w:numId w:val="1"/>
         </w:numPr>
-      </w:pPr>
-      <w:r>
-        <w:rPr>
-          <w:highlight w:val="cyan"/>
+        <w:jc w:val="both"/>
+        <w:rPr>
+          <w:rFonts w:ascii="Century Schoolbook" w:hAnsi="Century Schoolbook"/>
+          <w:color w:val="4472C4" w:themeColor="accent1"/>
+        </w:rPr>
+      </w:pPr>
+      <w:r>
+        <w:rPr>
+          <w:rFonts w:ascii="Century Schoolbook" w:hAnsi="Century Schoolbook"/>
+          <w:color w:val="4472C4" w:themeColor="accent1"/>
         </w:rPr>
         <w:t>Configurar</w:t>
       </w:r>
       <w:r>
         <w:rPr>
-          <w:highlight w:val="cyan"/>
+          <w:rFonts w:ascii="Century Schoolbook" w:hAnsi="Century Schoolbook"/>
+          <w:color w:val="4472C4" w:themeColor="accent1"/>
         </w:rPr>
         <w:t xml:space="preserve"> a porta de série e guarda</w:t>
       </w:r>
       <w:r>
         <w:rPr>
-          <w:highlight w:val="cyan"/>
+          <w:rFonts w:ascii="Century Schoolbook" w:hAnsi="Century Schoolbook"/>
+          <w:color w:val="4472C4" w:themeColor="accent1"/>
         </w:rPr>
         <w:t>r</w:t>
       </w:r>
       <w:r>
         <w:rPr>
-          <w:highlight w:val="cyan"/>
+          <w:rFonts w:ascii="Century Schoolbook" w:hAnsi="Century Schoolbook"/>
+          <w:color w:val="4472C4" w:themeColor="accent1"/>
         </w:rPr>
         <w:t xml:space="preserve"> as configurações antigas </w:t>
       </w:r>
       <w:r>
         <w:rPr>
-          <w:highlight w:val="cyan"/>
+          <w:rFonts w:ascii="Century Schoolbook" w:hAnsi="Century Schoolbook"/>
+          <w:color w:val="4472C4" w:themeColor="accent1"/>
         </w:rPr>
         <w:t>de modo a serem</w:t>
       </w:r>
       <w:r>
         <w:rPr>
-          <w:highlight w:val="cyan"/>
-        </w:rPr>
-        <w:t xml:space="preserve"> repostas facilmente.</w:t>
-      </w:r>
-      <w:r>
-        <w:t xml:space="preserve">  </w:t>
+          <w:rFonts w:ascii="Century Schoolbook" w:hAnsi="Century Schoolbook"/>
+          <w:color w:val="4472C4" w:themeColor="accent1"/>
+        </w:rPr>
+        <w:t xml:space="preserve"> repostas facilmente.  </w:t>
       </w:r>
     </w:p>
     <w:p>
@@ -88,26 +157,59 @@
           <w:ilvl w:val="0"/>
           <w:numId w:val="1"/>
         </w:numPr>
-      </w:pPr>
-      <w:r>
+        <w:jc w:val="both"/>
+        <w:rPr>
+          <w:rFonts w:ascii="Century Schoolbook" w:hAnsi="Century Schoolbook"/>
+          <w:color w:val="4472C4" w:themeColor="accent1"/>
+        </w:rPr>
+      </w:pPr>
+      <w:r>
+        <w:rPr>
+          <w:rFonts w:ascii="Century Schoolbook" w:hAnsi="Century Schoolbook"/>
+          <w:color w:val="4472C4" w:themeColor="accent1"/>
+        </w:rPr>
         <w:t>E</w:t>
       </w:r>
       <w:r>
+        <w:rPr>
+          <w:rFonts w:ascii="Century Schoolbook" w:hAnsi="Century Schoolbook"/>
+          <w:color w:val="4472C4" w:themeColor="accent1"/>
+        </w:rPr>
         <w:t>stabelece</w:t>
       </w:r>
       <w:r>
+        <w:rPr>
+          <w:rFonts w:ascii="Century Schoolbook" w:hAnsi="Century Schoolbook"/>
+          <w:color w:val="4472C4" w:themeColor="accent1"/>
+        </w:rPr>
         <w:t>r</w:t>
       </w:r>
       <w:r>
+        <w:rPr>
+          <w:rFonts w:ascii="Century Schoolbook" w:hAnsi="Century Schoolbook"/>
+          <w:color w:val="4472C4" w:themeColor="accent1"/>
+        </w:rPr>
         <w:t xml:space="preserve"> e termina</w:t>
       </w:r>
       <w:r>
+        <w:rPr>
+          <w:rFonts w:ascii="Century Schoolbook" w:hAnsi="Century Schoolbook"/>
+          <w:color w:val="4472C4" w:themeColor="accent1"/>
+        </w:rPr>
         <w:t>r</w:t>
       </w:r>
       <w:r>
+        <w:rPr>
+          <w:rFonts w:ascii="Century Schoolbook" w:hAnsi="Century Schoolbook"/>
+          <w:color w:val="4472C4" w:themeColor="accent1"/>
+        </w:rPr>
         <w:t xml:space="preserve"> as ligações da port</w:t>
       </w:r>
       <w:r>
+        <w:rPr>
+          <w:rFonts w:ascii="Century Schoolbook" w:hAnsi="Century Schoolbook"/>
+          <w:color w:val="4472C4" w:themeColor="accent1"/>
+        </w:rPr>
         <w:t>a de série</w:t>
       </w:r>
     </w:p>
@@ -118,22 +220,48 @@
           <w:ilvl w:val="0"/>
           <w:numId w:val="1"/>
         </w:numPr>
-      </w:pPr>
-      <w:r>
+        <w:jc w:val="both"/>
+        <w:rPr>
+          <w:rFonts w:ascii="Century Schoolbook" w:hAnsi="Century Schoolbook"/>
+          <w:color w:val="4472C4" w:themeColor="accent1"/>
+        </w:rPr>
+      </w:pPr>
+      <w:r>
+        <w:rPr>
+          <w:rFonts w:ascii="Century Schoolbook" w:hAnsi="Century Schoolbook"/>
+          <w:color w:val="4472C4" w:themeColor="accent1"/>
+        </w:rPr>
         <w:t>Delimitação</w:t>
       </w:r>
       <w:r>
+        <w:rPr>
+          <w:rFonts w:ascii="Century Schoolbook" w:hAnsi="Century Schoolbook"/>
+          <w:color w:val="4472C4" w:themeColor="accent1"/>
+        </w:rPr>
         <w:t xml:space="preserve"> (</w:t>
       </w:r>
       <w:proofErr w:type="spellStart"/>
       <w:r>
+        <w:rPr>
+          <w:rFonts w:ascii="Century Schoolbook" w:hAnsi="Century Schoolbook"/>
+          <w:i/>
+          <w:color w:val="4472C4" w:themeColor="accent1"/>
+        </w:rPr>
         <w:t>framing</w:t>
       </w:r>
       <w:proofErr w:type="spellEnd"/>
       <w:r>
+        <w:rPr>
+          <w:rFonts w:ascii="Century Schoolbook" w:hAnsi="Century Schoolbook"/>
+          <w:color w:val="4472C4" w:themeColor="accent1"/>
+        </w:rPr>
         <w:t>) e numeração</w:t>
       </w:r>
       <w:r>
+        <w:rPr>
+          <w:rFonts w:ascii="Century Schoolbook" w:hAnsi="Century Schoolbook"/>
+          <w:color w:val="4472C4" w:themeColor="accent1"/>
+        </w:rPr>
         <w:t xml:space="preserve"> de tramas.</w:t>
       </w:r>
     </w:p>
@@ -144,8 +272,17 @@
           <w:ilvl w:val="0"/>
           <w:numId w:val="1"/>
         </w:numPr>
-      </w:pPr>
-      <w:r>
+        <w:jc w:val="both"/>
+        <w:rPr>
+          <w:rFonts w:ascii="Century Schoolbook" w:hAnsi="Century Schoolbook"/>
+          <w:color w:val="4472C4" w:themeColor="accent1"/>
+        </w:rPr>
+      </w:pPr>
+      <w:r>
+        <w:rPr>
+          <w:rFonts w:ascii="Century Schoolbook" w:hAnsi="Century Schoolbook"/>
+          <w:color w:val="4472C4" w:themeColor="accent1"/>
+        </w:rPr>
         <w:t xml:space="preserve">Envio e receção de tramas através da porta de série. </w:t>
       </w:r>
     </w:p>
@@ -156,44 +293,86 @@
           <w:ilvl w:val="0"/>
           <w:numId w:val="1"/>
         </w:numPr>
-      </w:pPr>
-      <w:r>
+        <w:jc w:val="both"/>
+        <w:rPr>
+          <w:rFonts w:ascii="Century Schoolbook" w:hAnsi="Century Schoolbook"/>
+          <w:color w:val="4472C4" w:themeColor="accent1"/>
+        </w:rPr>
+      </w:pPr>
+      <w:r>
+        <w:rPr>
+          <w:rFonts w:ascii="Century Schoolbook" w:hAnsi="Century Schoolbook"/>
+          <w:color w:val="4472C4" w:themeColor="accent1"/>
+        </w:rPr>
         <w:t>Fazer</w:t>
       </w:r>
       <w:r>
+        <w:rPr>
+          <w:rFonts w:ascii="Century Schoolbook" w:hAnsi="Century Schoolbook"/>
+          <w:color w:val="4472C4" w:themeColor="accent1"/>
+        </w:rPr>
         <w:t xml:space="preserve"> </w:t>
       </w:r>
       <w:proofErr w:type="spellStart"/>
       <w:r>
+        <w:rPr>
+          <w:rFonts w:ascii="Century Schoolbook" w:hAnsi="Century Schoolbook"/>
+          <w:i/>
+          <w:color w:val="4472C4" w:themeColor="accent1"/>
+        </w:rPr>
         <w:t>Stuffiing</w:t>
       </w:r>
       <w:proofErr w:type="spellEnd"/>
       <w:r>
+        <w:rPr>
+          <w:rFonts w:ascii="Century Schoolbook" w:hAnsi="Century Schoolbook"/>
+          <w:color w:val="4472C4" w:themeColor="accent1"/>
+        </w:rPr>
         <w:t xml:space="preserve"> e </w:t>
       </w:r>
       <w:proofErr w:type="spellStart"/>
       <w:r>
+        <w:rPr>
+          <w:rFonts w:ascii="Century Schoolbook" w:hAnsi="Century Schoolbook"/>
+          <w:i/>
+          <w:color w:val="4472C4" w:themeColor="accent1"/>
+        </w:rPr>
         <w:t>Destuffing</w:t>
       </w:r>
       <w:proofErr w:type="spellEnd"/>
       <w:r>
-        <w:t xml:space="preserve"> dos </w:t>
-      </w:r>
-      <w:proofErr w:type="spellStart"/>
-      <w:r>
-        <w:t>packets</w:t>
-      </w:r>
-      <w:proofErr w:type="spellEnd"/>
-      <w:r>
-        <w:t xml:space="preserve"> r</w:t>
-      </w:r>
-      <w:r>
+        <w:rPr>
+          <w:rFonts w:ascii="Century Schoolbook" w:hAnsi="Century Schoolbook"/>
+          <w:color w:val="4472C4" w:themeColor="accent1"/>
+        </w:rPr>
+        <w:t xml:space="preserve"> das tramas </w:t>
+      </w:r>
+      <w:r>
+        <w:rPr>
+          <w:rFonts w:ascii="Century Schoolbook" w:hAnsi="Century Schoolbook"/>
+          <w:color w:val="4472C4" w:themeColor="accent1"/>
+        </w:rPr>
+        <w:t>r</w:t>
+      </w:r>
+      <w:r>
+        <w:rPr>
+          <w:rFonts w:ascii="Century Schoolbook" w:hAnsi="Century Schoolbook"/>
+          <w:color w:val="4472C4" w:themeColor="accent1"/>
+        </w:rPr>
         <w:t xml:space="preserve">ecebidos da Camada </w:t>
       </w:r>
       <w:r>
+        <w:rPr>
+          <w:rFonts w:ascii="Century Schoolbook" w:hAnsi="Century Schoolbook"/>
+          <w:color w:val="4472C4" w:themeColor="accent1"/>
+        </w:rPr>
         <w:t>de Aplicação</w:t>
       </w:r>
       <w:r>
+        <w:rPr>
+          <w:rFonts w:ascii="Century Schoolbook" w:hAnsi="Century Schoolbook"/>
+          <w:color w:val="4472C4" w:themeColor="accent1"/>
+        </w:rPr>
         <w:t>.</w:t>
       </w:r>
     </w:p>
@@ -204,31 +383,40 @@
           <w:ilvl w:val="0"/>
           <w:numId w:val="1"/>
         </w:numPr>
-        <w:rPr>
-          <w:highlight w:val="yellow"/>
-        </w:rPr>
-      </w:pPr>
-      <w:r>
-        <w:rPr>
-          <w:highlight w:val="yellow"/>
+        <w:jc w:val="both"/>
+        <w:rPr>
+          <w:rFonts w:ascii="Century Schoolbook" w:hAnsi="Century Schoolbook"/>
+          <w:color w:val="4472C4" w:themeColor="accent1"/>
+        </w:rPr>
+      </w:pPr>
+      <w:r>
+        <w:rPr>
+          <w:rFonts w:ascii="Century Schoolbook" w:hAnsi="Century Schoolbook"/>
+          <w:color w:val="4472C4" w:themeColor="accent1"/>
         </w:rPr>
         <w:t>Controlo de erros.</w:t>
       </w:r>
     </w:p>
     <w:p>
-      <w:r>
-        <w:t>As principais funções desta camada são:</w:t>
-      </w:r>
-    </w:p>
-    <w:p>
       <w:pPr>
         <w:ind w:left="708" w:hanging="708"/>
         <w:rPr>
+          <w:rFonts w:ascii="Century Schoolbook" w:hAnsi="Century Schoolbook"/>
+        </w:rPr>
+      </w:pPr>
+    </w:p>
+    <w:p>
+      <w:pPr>
+        <w:ind w:left="708" w:hanging="708"/>
+        <w:jc w:val="both"/>
+        <w:rPr>
+          <w:rFonts w:ascii="Century Schoolbook" w:hAnsi="Century Schoolbook"/>
           <w:b/>
         </w:rPr>
       </w:pPr>
       <w:r>
         <w:rPr>
+          <w:rFonts w:ascii="Century Schoolbook" w:hAnsi="Century Schoolbook"/>
           <w:b/>
         </w:rPr>
         <w:t xml:space="preserve">LLOPEN </w:t>
@@ -236,185 +424,1319 @@
     </w:p>
     <w:p>
       <w:pPr>
-        <w:jc w:val="both"/>
-      </w:pPr>
-      <w:r>
+        <w:spacing w:after="0"/>
+        <w:ind w:firstLine="426"/>
+        <w:jc w:val="both"/>
+        <w:rPr>
+          <w:rFonts w:ascii="Century Schoolbook" w:hAnsi="Century Schoolbook"/>
+        </w:rPr>
+      </w:pPr>
+      <w:r>
+        <w:rPr>
+          <w:rFonts w:ascii="Century Schoolbook" w:hAnsi="Century Schoolbook"/>
+        </w:rPr>
         <w:t>Esta fun</w:t>
       </w:r>
       <w:r>
+        <w:rPr>
+          <w:rFonts w:ascii="Century Schoolbook" w:hAnsi="Century Schoolbook"/>
+        </w:rPr>
         <w:t>ção tem a responsabilidade de estabelecer a ligação entre o emissor e o</w:t>
       </w:r>
       <w:r>
+        <w:rPr>
+          <w:rFonts w:ascii="Century Schoolbook" w:hAnsi="Century Schoolbook"/>
+        </w:rPr>
         <w:t xml:space="preserve"> recetor. </w:t>
       </w:r>
     </w:p>
     <w:p>
       <w:pPr>
-        <w:jc w:val="both"/>
-      </w:pPr>
-      <w:r>
+        <w:spacing w:after="0"/>
+        <w:ind w:firstLine="426"/>
+        <w:jc w:val="both"/>
+        <w:rPr>
+          <w:rFonts w:ascii="Century Schoolbook" w:hAnsi="Century Schoolbook"/>
+        </w:rPr>
+      </w:pPr>
+      <w:r>
+        <w:rPr>
+          <w:rFonts w:ascii="Century Schoolbook" w:hAnsi="Century Schoolbook"/>
+        </w:rPr>
         <w:t xml:space="preserve">No </w:t>
       </w:r>
       <w:r>
-        <w:t xml:space="preserve">emissor, esta função envia a trama de controlo UA e ativa o temporizador que é desativado depois de receber resposta (SET). </w:t>
-      </w:r>
-      <w:r>
-        <w:t xml:space="preserve">Quando a resposta é recebida a função retorna </w:t>
-      </w:r>
-      <w:proofErr w:type="gramStart"/>
-      <w:r>
-        <w:t>TRUE(</w:t>
-      </w:r>
-      <w:proofErr w:type="gramEnd"/>
-      <w:r>
-        <w:t xml:space="preserve">1). </w:t>
-      </w:r>
-      <w:r>
-        <w:t xml:space="preserve">Se não receber resposta dentro de um tempo </w:t>
+        <w:rPr>
+          <w:rFonts w:ascii="Century Schoolbook" w:hAnsi="Century Schoolbook"/>
+        </w:rPr>
+        <w:t>emissor, esta fun</w:t>
+      </w:r>
+      <w:r>
+        <w:rPr>
+          <w:rFonts w:ascii="Century Schoolbook" w:hAnsi="Century Schoolbook"/>
+        </w:rPr>
+        <w:t xml:space="preserve">ção envia a trama de controlo </w:t>
+      </w:r>
+      <w:r>
+        <w:rPr>
+          <w:rFonts w:ascii="Century Schoolbook" w:hAnsi="Century Schoolbook"/>
+          <w:i/>
+        </w:rPr>
+        <w:t>SET</w:t>
+      </w:r>
+      <w:r>
+        <w:rPr>
+          <w:rFonts w:ascii="Century Schoolbook" w:hAnsi="Century Schoolbook"/>
+        </w:rPr>
+        <w:t xml:space="preserve"> e ativa o temporizador que é desativa</w:t>
+      </w:r>
+      <w:r>
+        <w:rPr>
+          <w:rFonts w:ascii="Century Schoolbook" w:hAnsi="Century Schoolbook"/>
+        </w:rPr>
+        <w:t>do depois de receber resposta (</w:t>
+      </w:r>
+      <w:r>
+        <w:rPr>
+          <w:rFonts w:ascii="Century Schoolbook" w:hAnsi="Century Schoolbook"/>
+          <w:i/>
+        </w:rPr>
+        <w:t>UA</w:t>
+      </w:r>
+      <w:r>
+        <w:rPr>
+          <w:rFonts w:ascii="Century Schoolbook" w:hAnsi="Century Schoolbook"/>
+        </w:rPr>
+        <w:t xml:space="preserve">). Se não receber resposta dentro de um tempo </w:t>
+      </w:r>
+      <w:r>
+        <w:rPr>
+          <w:rFonts w:ascii="Century Schoolbook" w:hAnsi="Century Schoolbook"/>
+          <w:i/>
+        </w:rPr>
+        <w:t>time</w:t>
+      </w:r>
+      <w:r>
+        <w:rPr>
+          <w:rFonts w:ascii="Century Schoolbook" w:hAnsi="Century Schoolbook"/>
+          <w:i/>
+        </w:rPr>
+        <w:t>-</w:t>
+      </w:r>
+      <w:r>
+        <w:rPr>
+          <w:rFonts w:ascii="Century Schoolbook" w:hAnsi="Century Schoolbook"/>
+          <w:i/>
+        </w:rPr>
+        <w:t>out</w:t>
+      </w:r>
+      <w:r>
+        <w:rPr>
+          <w:rFonts w:ascii="Century Schoolbook" w:hAnsi="Century Schoolbook"/>
+        </w:rPr>
+        <w:t xml:space="preserve">, </w:t>
+      </w:r>
+      <w:r>
+        <w:rPr>
+          <w:rFonts w:ascii="Century Schoolbook" w:hAnsi="Century Schoolbook"/>
+          <w:i/>
+        </w:rPr>
+        <w:t>SET</w:t>
+      </w:r>
+      <w:r>
+        <w:rPr>
+          <w:rFonts w:ascii="Century Schoolbook" w:hAnsi="Century Schoolbook"/>
+        </w:rPr>
+        <w:t xml:space="preserve"> é reenviado. Este mecanismo </w:t>
+      </w:r>
+      <w:r>
+        <w:rPr>
+          <w:rFonts w:ascii="Century Schoolbook" w:hAnsi="Century Schoolbook"/>
+        </w:rPr>
+        <w:t xml:space="preserve">de retransmissão </w:t>
+      </w:r>
+      <w:r>
+        <w:rPr>
+          <w:rFonts w:ascii="Century Schoolbook" w:hAnsi="Century Schoolbook"/>
+        </w:rPr>
+        <w:t>só é repetid</w:t>
+      </w:r>
+      <w:r>
+        <w:rPr>
+          <w:rFonts w:ascii="Century Schoolbook" w:hAnsi="Century Schoolbook"/>
+        </w:rPr>
+        <w:t xml:space="preserve">o um número máximo de vezes, se este número for atingido </w:t>
+      </w:r>
+      <w:r>
+        <w:rPr>
+          <w:rFonts w:ascii="Century Schoolbook" w:hAnsi="Century Schoolbook"/>
+        </w:rPr>
+        <w:t>o programa termina.</w:t>
+      </w:r>
+    </w:p>
+    <w:p>
+      <w:pPr>
+        <w:spacing w:after="0"/>
+        <w:ind w:firstLine="426"/>
+        <w:jc w:val="both"/>
+        <w:rPr>
+          <w:rFonts w:ascii="Century Schoolbook" w:hAnsi="Century Schoolbook"/>
+        </w:rPr>
+      </w:pPr>
+      <w:r>
+        <w:rPr>
+          <w:rFonts w:ascii="Century Schoolbook" w:hAnsi="Century Schoolbook"/>
+        </w:rPr>
+        <w:t>No recetor, esta função espera pela che</w:t>
+      </w:r>
+      <w:r>
+        <w:rPr>
+          <w:rFonts w:ascii="Century Schoolbook" w:hAnsi="Century Schoolbook"/>
+        </w:rPr>
+        <w:t>gada de uma trama de controlo SET</w:t>
+      </w:r>
+      <w:r>
+        <w:rPr>
+          <w:rFonts w:ascii="Century Schoolbook" w:hAnsi="Century Schoolbook"/>
+        </w:rPr>
+        <w:t xml:space="preserve"> para responder com um </w:t>
+      </w:r>
+      <w:r>
+        <w:rPr>
+          <w:rFonts w:ascii="Century Schoolbook" w:hAnsi="Century Schoolbook"/>
+        </w:rPr>
+        <w:t>UA</w:t>
+      </w:r>
+      <w:r>
+        <w:rPr>
+          <w:rFonts w:ascii="Century Schoolbook" w:hAnsi="Century Schoolbook"/>
+        </w:rPr>
+        <w:t>.</w:t>
+      </w:r>
+    </w:p>
+    <w:p>
+      <w:pPr>
+        <w:spacing w:after="0"/>
+        <w:ind w:firstLine="426"/>
+        <w:jc w:val="both"/>
+        <w:rPr>
+          <w:rFonts w:ascii="Century Schoolbook" w:hAnsi="Century Schoolbook"/>
+        </w:rPr>
+      </w:pPr>
+      <w:r>
+        <w:rPr>
+          <w:rFonts w:ascii="Century Schoolbook" w:hAnsi="Century Schoolbook"/>
+        </w:rPr>
+        <w:t>P</w:t>
+      </w:r>
+      <w:r>
+        <w:rPr>
+          <w:rFonts w:ascii="Century Schoolbook" w:hAnsi="Century Schoolbook"/>
+        </w:rPr>
+        <w:t xml:space="preserve">ara enviar tanto o </w:t>
+      </w:r>
+      <w:r>
+        <w:rPr>
+          <w:rFonts w:ascii="Century Schoolbook" w:hAnsi="Century Schoolbook"/>
+          <w:i/>
+        </w:rPr>
+        <w:t>UA</w:t>
+      </w:r>
+      <w:r>
+        <w:rPr>
+          <w:rFonts w:ascii="Century Schoolbook" w:hAnsi="Century Schoolbook"/>
+        </w:rPr>
+        <w:t xml:space="preserve"> como o </w:t>
+      </w:r>
+      <w:r>
+        <w:rPr>
+          <w:rFonts w:ascii="Century Schoolbook" w:hAnsi="Century Schoolbook"/>
+          <w:i/>
+        </w:rPr>
+        <w:t>SET</w:t>
+      </w:r>
+      <w:r>
+        <w:rPr>
+          <w:rFonts w:ascii="Century Schoolbook" w:hAnsi="Century Schoolbook"/>
+        </w:rPr>
+        <w:t xml:space="preserve"> é usada a função </w:t>
       </w:r>
       <w:proofErr w:type="spellStart"/>
       <w:r>
-        <w:t>timeout</w:t>
+        <w:rPr>
+          <w:rFonts w:ascii="Century Schoolbook" w:hAnsi="Century Schoolbook"/>
+          <w:b/>
+          <w:i/>
+        </w:rPr>
+        <w:t>sendControlMessage</w:t>
       </w:r>
       <w:proofErr w:type="spellEnd"/>
       <w:r>
-        <w:t xml:space="preserve">, UA é reenviado. Este mecanismo </w:t>
-      </w:r>
-      <w:r>
-        <w:t xml:space="preserve">de retransmissão </w:t>
-      </w:r>
-      <w:r>
-        <w:t>só é repetid</w:t>
-      </w:r>
-      <w:r>
-        <w:t>o um número máximo de vezes, se este número for atingido esta função retorna FALSE (0)</w:t>
-      </w:r>
-    </w:p>
-    <w:p>
-      <w:pPr>
-        <w:jc w:val="both"/>
-      </w:pPr>
-      <w:r>
-        <w:t xml:space="preserve">No recetor, esta função espera pela chegada de uma trama de controlo UA para responder com um </w:t>
-      </w:r>
-      <w:proofErr w:type="gramStart"/>
-      <w:r>
-        <w:t>SET.</w:t>
-      </w:r>
-      <w:proofErr w:type="gramEnd"/>
-    </w:p>
-    <w:p>
-      <w:pPr>
-        <w:rPr>
+        <w:rPr>
+          <w:rFonts w:ascii="Century Schoolbook" w:hAnsi="Century Schoolbook"/>
+        </w:rPr>
+        <w:t xml:space="preserve">. Esta </w:t>
+      </w:r>
+      <w:r>
+        <w:rPr>
+          <w:rFonts w:ascii="Century Schoolbook" w:hAnsi="Century Schoolbook"/>
+        </w:rPr>
+        <w:t>função recebe como argumento o campo de c</w:t>
+      </w:r>
+      <w:r>
+        <w:rPr>
+          <w:rFonts w:ascii="Century Schoolbook" w:hAnsi="Century Schoolbook"/>
+        </w:rPr>
+        <w:t>ontrolo das tramas de Supervisão, o que permite que a função seja usada para enviar qualquer tipo de trama deste tipo.</w:t>
+      </w:r>
+    </w:p>
+    <w:p>
+      <w:pPr>
+        <w:spacing w:after="0"/>
+        <w:ind w:firstLine="426"/>
+        <w:jc w:val="both"/>
+        <w:rPr>
+          <w:rFonts w:ascii="Century Schoolbook" w:hAnsi="Century Schoolbook"/>
+        </w:rPr>
+      </w:pPr>
+      <w:r>
+        <w:rPr>
+          <w:rFonts w:ascii="Century Schoolbook" w:hAnsi="Century Schoolbook"/>
+        </w:rPr>
+        <w:t xml:space="preserve">Como o mecanismo de receção do </w:t>
+      </w:r>
+      <w:r>
+        <w:rPr>
+          <w:rFonts w:ascii="Century Schoolbook" w:hAnsi="Century Schoolbook"/>
+          <w:i/>
+        </w:rPr>
+        <w:t>UA</w:t>
+      </w:r>
+      <w:r>
+        <w:rPr>
+          <w:rFonts w:ascii="Century Schoolbook" w:hAnsi="Century Schoolbook"/>
+        </w:rPr>
+        <w:t xml:space="preserve"> necessita de temporizador, usa-se a função </w:t>
+      </w:r>
+      <w:proofErr w:type="spellStart"/>
+      <w:r>
+        <w:rPr>
+          <w:rFonts w:ascii="Century Schoolbook" w:hAnsi="Century Schoolbook"/>
           <w:b/>
-        </w:rPr>
-      </w:pPr>
-      <w:r>
-        <w:rPr>
+          <w:i/>
+        </w:rPr>
+        <w:t>stateMachineUA</w:t>
+      </w:r>
+      <w:proofErr w:type="spellEnd"/>
+      <w:r>
+        <w:rPr>
+          <w:rFonts w:ascii="Century Schoolbook" w:hAnsi="Century Schoolbook"/>
+        </w:rPr>
+        <w:t xml:space="preserve"> que tem o que é necessário para tal. Na leitura do </w:t>
+      </w:r>
+      <w:r>
+        <w:rPr>
+          <w:rFonts w:ascii="Century Schoolbook" w:hAnsi="Century Schoolbook"/>
+          <w:i/>
+        </w:rPr>
+        <w:t>SET</w:t>
+      </w:r>
+      <w:r>
+        <w:rPr>
+          <w:rFonts w:ascii="Century Schoolbook" w:hAnsi="Century Schoolbook"/>
+        </w:rPr>
+        <w:t xml:space="preserve"> é usada a função </w:t>
+      </w:r>
+      <w:proofErr w:type="spellStart"/>
+      <w:r>
+        <w:rPr>
+          <w:rFonts w:ascii="Century Schoolbook" w:hAnsi="Century Schoolbook"/>
           <w:b/>
+          <w:i/>
+        </w:rPr>
+        <w:t>readControlMessage</w:t>
+      </w:r>
+      <w:proofErr w:type="spellEnd"/>
+      <w:r>
+        <w:rPr>
+          <w:rFonts w:ascii="Century Schoolbook" w:hAnsi="Century Schoolbook"/>
+        </w:rPr>
+        <w:t xml:space="preserve"> que recebe como argumento o c</w:t>
+      </w:r>
+      <w:r>
+        <w:rPr>
+          <w:rFonts w:ascii="Century Schoolbook" w:hAnsi="Century Schoolbook"/>
+        </w:rPr>
+        <w:t>ampo d</w:t>
+      </w:r>
+      <w:r>
+        <w:rPr>
+          <w:rFonts w:ascii="Century Schoolbook" w:hAnsi="Century Schoolbook"/>
+        </w:rPr>
+        <w:t>e c</w:t>
+      </w:r>
+      <w:r>
+        <w:rPr>
+          <w:rFonts w:ascii="Century Schoolbook" w:hAnsi="Century Schoolbook"/>
+        </w:rPr>
+        <w:t>ontrolo das tramas de Supervisão para verificar se a trama recebida é de facto do tipo que é desejado.</w:t>
+      </w:r>
+    </w:p>
+    <w:p>
+      <w:pPr>
+        <w:spacing w:after="0"/>
+        <w:ind w:firstLine="426"/>
+        <w:jc w:val="both"/>
+        <w:rPr>
+          <w:rFonts w:ascii="Century Schoolbook" w:hAnsi="Century Schoolbook"/>
+        </w:rPr>
+      </w:pPr>
+      <w:r>
+        <w:rPr>
+          <w:rFonts w:ascii="Century Schoolbook" w:hAnsi="Century Schoolbook"/>
+        </w:rPr>
+        <w:t>As escritas são feitas trama a trama, no entanto a leitura é feita carater a carater.</w:t>
+      </w:r>
+    </w:p>
+    <w:p>
+      <w:pPr>
+        <w:spacing w:after="0"/>
+        <w:jc w:val="both"/>
+        <w:rPr>
+          <w:rFonts w:ascii="Century Schoolbook" w:hAnsi="Century Schoolbook"/>
+        </w:rPr>
+      </w:pPr>
+    </w:p>
+    <w:p>
+      <w:pPr>
+        <w:jc w:val="both"/>
+        <w:rPr>
+          <w:rFonts w:ascii="Century Schoolbook" w:hAnsi="Century Schoolbook"/>
+          <w:b/>
+        </w:rPr>
+      </w:pPr>
+      <w:r>
+        <w:rPr>
+          <w:rFonts w:ascii="Century Schoolbook" w:hAnsi="Century Schoolbook"/>
+          <w:b/>
         </w:rPr>
         <w:t>LLWRITE</w:t>
       </w:r>
     </w:p>
     <w:p>
+      <w:pPr>
+        <w:spacing w:after="0"/>
+        <w:ind w:firstLine="426"/>
+        <w:jc w:val="both"/>
+        <w:rPr>
+          <w:rFonts w:ascii="Century Schoolbook" w:hAnsi="Century Schoolbook"/>
+        </w:rPr>
+      </w:pPr>
+      <w:r>
+        <w:rPr>
+          <w:rFonts w:ascii="Century Schoolbook" w:hAnsi="Century Schoolbook"/>
+        </w:rPr>
+        <w:t xml:space="preserve">Esta é a função no emissor responsável pelo envio das tramas e pelo </w:t>
+      </w:r>
+      <w:proofErr w:type="spellStart"/>
+      <w:r>
+        <w:rPr>
+          <w:rFonts w:ascii="Century Schoolbook" w:hAnsi="Century Schoolbook"/>
+          <w:i/>
+        </w:rPr>
+        <w:t>stuffing</w:t>
+      </w:r>
+      <w:proofErr w:type="spellEnd"/>
+      <w:r>
+        <w:rPr>
+          <w:rFonts w:ascii="Century Schoolbook" w:hAnsi="Century Schoolbook"/>
+        </w:rPr>
+        <w:t xml:space="preserve"> das mesmas.</w:t>
+      </w:r>
+    </w:p>
+    <w:p>
+      <w:pPr>
+        <w:spacing w:after="0"/>
+        <w:ind w:firstLine="426"/>
+        <w:jc w:val="both"/>
+        <w:rPr>
+          <w:rFonts w:ascii="Century Schoolbook" w:hAnsi="Century Schoolbook"/>
+        </w:rPr>
+      </w:pPr>
+      <w:r>
+        <w:rPr>
+          <w:rFonts w:ascii="Century Schoolbook" w:hAnsi="Century Schoolbook"/>
+        </w:rPr>
+        <w:t>Primeiro</w:t>
+      </w:r>
+      <w:r>
+        <w:rPr>
+          <w:rFonts w:ascii="Century Schoolbook" w:hAnsi="Century Schoolbook"/>
+        </w:rPr>
+        <w:t xml:space="preserve"> é feito o </w:t>
+      </w:r>
+      <w:proofErr w:type="spellStart"/>
+      <w:r>
+        <w:rPr>
+          <w:rFonts w:ascii="Century Schoolbook" w:hAnsi="Century Schoolbook"/>
+          <w:i/>
+        </w:rPr>
+        <w:t>framing</w:t>
+      </w:r>
+      <w:proofErr w:type="spellEnd"/>
+      <w:r>
+        <w:rPr>
+          <w:rFonts w:ascii="Century Schoolbook" w:hAnsi="Century Schoolbook"/>
+        </w:rPr>
+        <w:t xml:space="preserve"> da mensagem, ou sej</w:t>
+      </w:r>
+      <w:r>
+        <w:rPr>
+          <w:rFonts w:ascii="Century Schoolbook" w:hAnsi="Century Schoolbook"/>
+        </w:rPr>
+        <w:t>a, acrescentado o cabeçalho do Protocolo de L</w:t>
+      </w:r>
+      <w:r>
+        <w:rPr>
+          <w:rFonts w:ascii="Century Schoolbook" w:hAnsi="Century Schoolbook"/>
+        </w:rPr>
+        <w:t xml:space="preserve">igação à mensagem (para calcular o </w:t>
+      </w:r>
+      <w:r>
+        <w:rPr>
+          <w:rFonts w:ascii="Century Schoolbook" w:hAnsi="Century Schoolbook"/>
+          <w:i/>
+        </w:rPr>
+        <w:t>BCC2</w:t>
+      </w:r>
+      <w:r>
+        <w:rPr>
+          <w:rFonts w:ascii="Century Schoolbook" w:hAnsi="Century Schoolbook"/>
+        </w:rPr>
+        <w:t xml:space="preserve"> é chamada a função </w:t>
+      </w:r>
+      <w:r>
+        <w:rPr>
+          <w:rFonts w:ascii="Century Schoolbook" w:hAnsi="Century Schoolbook"/>
+          <w:b/>
+          <w:i/>
+        </w:rPr>
+        <w:t>calculoBCC2</w:t>
+      </w:r>
+      <w:r>
+        <w:rPr>
+          <w:rFonts w:ascii="Century Schoolbook" w:hAnsi="Century Schoolbook"/>
+        </w:rPr>
+        <w:t xml:space="preserve">). Seguidamente é feito o </w:t>
+      </w:r>
+      <w:proofErr w:type="spellStart"/>
+      <w:r>
+        <w:rPr>
+          <w:rFonts w:ascii="Century Schoolbook" w:hAnsi="Century Schoolbook"/>
+          <w:i/>
+        </w:rPr>
+        <w:t>stuffing</w:t>
+      </w:r>
+      <w:proofErr w:type="spellEnd"/>
+      <w:r>
+        <w:rPr>
+          <w:rFonts w:ascii="Century Schoolbook" w:hAnsi="Century Schoolbook"/>
+        </w:rPr>
+        <w:t xml:space="preserve"> da </w:t>
+      </w:r>
+      <w:r>
+        <w:rPr>
+          <w:rFonts w:ascii="Century Schoolbook" w:hAnsi="Century Schoolbook"/>
+        </w:rPr>
+        <w:t xml:space="preserve">mensagem e do </w:t>
+      </w:r>
+      <w:r>
+        <w:rPr>
+          <w:rFonts w:ascii="Century Schoolbook" w:hAnsi="Century Schoolbook"/>
+          <w:i/>
+        </w:rPr>
+        <w:t>BCC2</w:t>
+      </w:r>
+      <w:r>
+        <w:rPr>
+          <w:rFonts w:ascii="Century Schoolbook" w:hAnsi="Century Schoolbook"/>
+        </w:rPr>
+        <w:t xml:space="preserve"> (</w:t>
+      </w:r>
+      <w:r>
+        <w:rPr>
+          <w:rFonts w:ascii="Century Schoolbook" w:hAnsi="Century Schoolbook"/>
+        </w:rPr>
+        <w:t xml:space="preserve">feito na função </w:t>
+      </w:r>
+      <w:r>
+        <w:rPr>
+          <w:rFonts w:ascii="Century Schoolbook" w:hAnsi="Century Schoolbook"/>
+          <w:b/>
+          <w:i/>
+        </w:rPr>
+        <w:t>stuffingBCC2</w:t>
+      </w:r>
+      <w:r>
+        <w:rPr>
+          <w:rFonts w:ascii="Century Schoolbook" w:hAnsi="Century Schoolbook"/>
+        </w:rPr>
+        <w:t>). Posto isto</w:t>
+      </w:r>
+      <w:r>
+        <w:rPr>
+          <w:rFonts w:ascii="Century Schoolbook" w:hAnsi="Century Schoolbook"/>
+        </w:rPr>
+        <w:t>, a</w:t>
+      </w:r>
+      <w:r>
+        <w:rPr>
+          <w:rFonts w:ascii="Century Schoolbook" w:hAnsi="Century Schoolbook"/>
+        </w:rPr>
+        <w:t xml:space="preserve"> </w:t>
+      </w:r>
+      <w:r>
+        <w:rPr>
+          <w:rFonts w:ascii="Century Schoolbook" w:hAnsi="Century Schoolbook"/>
+        </w:rPr>
+        <w:t xml:space="preserve">trama está pronta a ser enviada. </w:t>
+      </w:r>
+      <w:r>
+        <w:rPr>
+          <w:rFonts w:ascii="Century Schoolbook" w:hAnsi="Century Schoolbook"/>
+        </w:rPr>
+        <w:t xml:space="preserve">Esta escrita é feita trama a trama. </w:t>
+      </w:r>
+    </w:p>
+    <w:p>
+      <w:pPr>
+        <w:spacing w:after="0"/>
+        <w:ind w:firstLine="426"/>
+        <w:jc w:val="both"/>
+        <w:rPr>
+          <w:rFonts w:ascii="Century Schoolbook" w:hAnsi="Century Schoolbook"/>
+        </w:rPr>
+      </w:pPr>
+      <w:r>
+        <w:rPr>
+          <w:rFonts w:ascii="Century Schoolbook" w:hAnsi="Century Schoolbook"/>
+        </w:rPr>
+        <w:t xml:space="preserve">Antes da escrita são introduzidos erros pelas funções </w:t>
+      </w:r>
+      <w:r>
+        <w:rPr>
+          <w:rFonts w:ascii="Century Schoolbook" w:hAnsi="Century Schoolbook"/>
+          <w:b/>
+          <w:i/>
+        </w:rPr>
+        <w:t>messUpBCC1</w:t>
+      </w:r>
+      <w:r>
+        <w:rPr>
+          <w:rFonts w:ascii="Century Schoolbook" w:hAnsi="Century Schoolbook"/>
+        </w:rPr>
+        <w:t xml:space="preserve"> e </w:t>
+      </w:r>
+      <w:r>
+        <w:rPr>
+          <w:rFonts w:ascii="Century Schoolbook" w:hAnsi="Century Schoolbook"/>
+          <w:b/>
+          <w:i/>
+        </w:rPr>
+        <w:t>messUpBCC2</w:t>
+      </w:r>
+      <w:r>
+        <w:rPr>
+          <w:rFonts w:ascii="Century Schoolbook" w:hAnsi="Century Schoolbook"/>
+        </w:rPr>
+        <w:t xml:space="preserve">. Estas funções </w:t>
+      </w:r>
+      <w:r>
+        <w:rPr>
+          <w:rFonts w:ascii="Century Schoolbook" w:hAnsi="Century Schoolbook"/>
+        </w:rPr>
+        <w:t xml:space="preserve">substituem o conteúdo de uma posição aleatória (no </w:t>
+      </w:r>
+      <w:r>
+        <w:rPr>
+          <w:rFonts w:ascii="Century Schoolbook" w:hAnsi="Century Schoolbook"/>
+        </w:rPr>
+        <w:lastRenderedPageBreak/>
+        <w:t xml:space="preserve">caso do </w:t>
+      </w:r>
+      <w:r>
+        <w:rPr>
+          <w:rFonts w:ascii="Century Schoolbook" w:hAnsi="Century Schoolbook"/>
+          <w:i/>
+        </w:rPr>
+        <w:t>BCC1</w:t>
+      </w:r>
+      <w:r>
+        <w:rPr>
+          <w:rFonts w:ascii="Century Schoolbook" w:hAnsi="Century Schoolbook"/>
+        </w:rPr>
+        <w:t xml:space="preserve"> da posição 1 a 3 e no caso do </w:t>
+      </w:r>
+      <w:r>
+        <w:rPr>
+          <w:rFonts w:ascii="Century Schoolbook" w:hAnsi="Century Schoolbook"/>
+          <w:i/>
+        </w:rPr>
+        <w:t>BCC2</w:t>
+      </w:r>
+      <w:r>
+        <w:rPr>
+          <w:rFonts w:ascii="Century Schoolbook" w:hAnsi="Century Schoolbook"/>
+        </w:rPr>
+        <w:t xml:space="preserve"> nas posições ocupadas pelo campo de dados e </w:t>
+      </w:r>
+      <w:r>
+        <w:rPr>
+          <w:rFonts w:ascii="Century Schoolbook" w:hAnsi="Century Schoolbook"/>
+          <w:i/>
+        </w:rPr>
+        <w:t>BCC2</w:t>
+      </w:r>
+      <w:r>
+        <w:rPr>
+          <w:rFonts w:ascii="Century Schoolbook" w:hAnsi="Century Schoolbook"/>
+        </w:rPr>
+        <w:t>) com uma letra aleatória, tendo em conta uma probabilidade erro escolhida.</w:t>
+      </w:r>
+    </w:p>
+    <w:p>
+      <w:pPr>
+        <w:spacing w:after="0"/>
+        <w:ind w:firstLine="426"/>
+        <w:jc w:val="both"/>
+        <w:rPr>
+          <w:rFonts w:ascii="Century Schoolbook" w:hAnsi="Century Schoolbook"/>
+        </w:rPr>
+      </w:pPr>
+      <w:r>
+        <w:rPr>
+          <w:rFonts w:ascii="Century Schoolbook" w:hAnsi="Century Schoolbook"/>
+        </w:rPr>
+        <w:t xml:space="preserve">O envio da trama tem o mesmo mecanismo de </w:t>
+      </w:r>
+      <w:r>
+        <w:rPr>
+          <w:rFonts w:ascii="Century Schoolbook" w:hAnsi="Century Schoolbook"/>
+          <w:i/>
+        </w:rPr>
+        <w:t>time-out</w:t>
+      </w:r>
+      <w:r>
+        <w:rPr>
+          <w:rFonts w:ascii="Century Schoolbook" w:hAnsi="Century Schoolbook"/>
+        </w:rPr>
+        <w:t xml:space="preserve"> e retransmissão que o envio do </w:t>
+      </w:r>
+      <w:r>
+        <w:rPr>
+          <w:rFonts w:ascii="Century Schoolbook" w:hAnsi="Century Schoolbook"/>
+          <w:i/>
+        </w:rPr>
+        <w:t>SET</w:t>
+      </w:r>
+      <w:r>
+        <w:rPr>
+          <w:rFonts w:ascii="Century Schoolbook" w:hAnsi="Century Schoolbook"/>
+        </w:rPr>
+        <w:t xml:space="preserve"> no </w:t>
+      </w:r>
+      <w:proofErr w:type="spellStart"/>
+      <w:r>
+        <w:rPr>
+          <w:rFonts w:ascii="Century Schoolbook" w:hAnsi="Century Schoolbook"/>
+          <w:b/>
+          <w:i/>
+        </w:rPr>
+        <w:t>llopen</w:t>
+      </w:r>
+      <w:proofErr w:type="spellEnd"/>
+      <w:r>
+        <w:rPr>
+          <w:rFonts w:ascii="Century Schoolbook" w:hAnsi="Century Schoolbook"/>
+        </w:rPr>
+        <w:t xml:space="preserve">. Ou seja, depois de </w:t>
+      </w:r>
+      <w:r>
+        <w:rPr>
+          <w:rFonts w:ascii="Century Schoolbook" w:hAnsi="Century Schoolbook"/>
+        </w:rPr>
+        <w:t>enviar a trama é acionado um</w:t>
+      </w:r>
+      <w:r>
+        <w:rPr>
+          <w:rFonts w:ascii="Century Schoolbook" w:hAnsi="Century Schoolbook"/>
+        </w:rPr>
+        <w:t xml:space="preserve"> alarme até à receção de uma resposta (</w:t>
+      </w:r>
+      <w:r>
+        <w:rPr>
+          <w:rFonts w:ascii="Century Schoolbook" w:hAnsi="Century Schoolbook"/>
+          <w:i/>
+        </w:rPr>
+        <w:t>RR</w:t>
+      </w:r>
+      <w:r>
+        <w:rPr>
+          <w:rFonts w:ascii="Century Schoolbook" w:hAnsi="Century Schoolbook"/>
+        </w:rPr>
+        <w:t xml:space="preserve"> ou </w:t>
+      </w:r>
+      <w:r>
+        <w:rPr>
+          <w:rFonts w:ascii="Century Schoolbook" w:hAnsi="Century Schoolbook"/>
+          <w:i/>
+        </w:rPr>
+        <w:t>REJ</w:t>
+      </w:r>
+      <w:r>
+        <w:rPr>
+          <w:rFonts w:ascii="Century Schoolbook" w:hAnsi="Century Schoolbook"/>
+        </w:rPr>
+        <w:t>)</w:t>
+      </w:r>
+      <w:r>
+        <w:rPr>
+          <w:rFonts w:ascii="Century Schoolbook" w:hAnsi="Century Schoolbook"/>
+        </w:rPr>
+        <w:t xml:space="preserve"> e se atingido esse alarme a mensagem é reenvida (mecanismo que se pode ocorrer um numero máximo de vezes). Se recebido um </w:t>
+      </w:r>
+      <w:r>
+        <w:rPr>
+          <w:rFonts w:ascii="Century Schoolbook" w:hAnsi="Century Schoolbook"/>
+          <w:i/>
+        </w:rPr>
+        <w:t>REJ</w:t>
+      </w:r>
+      <w:r>
+        <w:rPr>
+          <w:rFonts w:ascii="Century Schoolbook" w:hAnsi="Century Schoolbook"/>
+        </w:rPr>
+        <w:t xml:space="preserve"> a mensagem é reenviada.</w:t>
+      </w:r>
+      <w:r>
+        <w:rPr>
+          <w:rFonts w:ascii="Century Schoolbook" w:hAnsi="Century Schoolbook"/>
+        </w:rPr>
+        <w:t xml:space="preserve"> Para fazer a verificação se é </w:t>
+      </w:r>
+      <w:r>
+        <w:rPr>
+          <w:rFonts w:ascii="Century Schoolbook" w:hAnsi="Century Schoolbook"/>
+          <w:i/>
+        </w:rPr>
+        <w:t>REJ</w:t>
+      </w:r>
+      <w:r>
+        <w:rPr>
+          <w:rFonts w:ascii="Century Schoolbook" w:hAnsi="Century Schoolbook"/>
+        </w:rPr>
+        <w:t xml:space="preserve"> ou </w:t>
+      </w:r>
+      <w:r>
+        <w:rPr>
+          <w:rFonts w:ascii="Century Schoolbook" w:hAnsi="Century Schoolbook"/>
+          <w:i/>
+        </w:rPr>
+        <w:t>RR</w:t>
+      </w:r>
+      <w:r>
+        <w:rPr>
+          <w:rFonts w:ascii="Century Schoolbook" w:hAnsi="Century Schoolbook"/>
+        </w:rPr>
+        <w:t xml:space="preserve"> é usada a função </w:t>
+      </w:r>
+      <w:proofErr w:type="spellStart"/>
+      <w:r>
+        <w:rPr>
+          <w:rFonts w:ascii="Century Schoolbook" w:hAnsi="Century Schoolbook"/>
+          <w:b/>
+          <w:i/>
+        </w:rPr>
+        <w:t>readControlMessage</w:t>
+      </w:r>
+      <w:proofErr w:type="spellEnd"/>
+      <w:r>
+        <w:rPr>
+          <w:rFonts w:ascii="Century Schoolbook" w:hAnsi="Century Schoolbook"/>
+        </w:rPr>
+        <w:t xml:space="preserve"> que retorna o campo de c</w:t>
+      </w:r>
+      <w:r>
+        <w:rPr>
+          <w:rFonts w:ascii="Century Schoolbook" w:hAnsi="Century Schoolbook"/>
+        </w:rPr>
+        <w:t>ontrolo da trama de Supervisão lida.</w:t>
+      </w:r>
+    </w:p>
+    <w:p>
+      <w:pPr>
+        <w:spacing w:after="0"/>
+        <w:ind w:firstLine="708"/>
+        <w:jc w:val="both"/>
+        <w:rPr>
+          <w:rFonts w:ascii="Century Schoolbook" w:hAnsi="Century Schoolbook"/>
+        </w:rPr>
+      </w:pPr>
+    </w:p>
+    <w:p>
+      <w:pPr>
+        <w:jc w:val="both"/>
+        <w:rPr>
+          <w:rFonts w:ascii="Century Schoolbook" w:hAnsi="Century Schoolbook"/>
+          <w:b/>
+        </w:rPr>
+      </w:pPr>
+      <w:r>
+        <w:rPr>
+          <w:rFonts w:ascii="Century Schoolbook" w:hAnsi="Century Schoolbook"/>
+          <w:b/>
+        </w:rPr>
+        <w:t>LLREAD</w:t>
+      </w:r>
+    </w:p>
+    <w:p>
+      <w:pPr>
+        <w:spacing w:after="0"/>
+        <w:ind w:firstLine="426"/>
+        <w:jc w:val="both"/>
+        <w:rPr>
+          <w:rFonts w:ascii="Century Schoolbook" w:hAnsi="Century Schoolbook"/>
+        </w:rPr>
+      </w:pPr>
+      <w:r>
+        <w:rPr>
+          <w:rFonts w:ascii="Century Schoolbook" w:hAnsi="Century Schoolbook"/>
+        </w:rPr>
+        <w:t xml:space="preserve">Esta é a função no </w:t>
+      </w:r>
+      <w:r>
+        <w:rPr>
+          <w:rFonts w:ascii="Century Schoolbook" w:hAnsi="Century Schoolbook"/>
+        </w:rPr>
+        <w:t>recetor responsável pela</w:t>
+      </w:r>
+      <w:r>
+        <w:rPr>
+          <w:rFonts w:ascii="Century Schoolbook" w:hAnsi="Century Schoolbook"/>
+        </w:rPr>
+        <w:t xml:space="preserve"> </w:t>
+      </w:r>
+      <w:r>
+        <w:rPr>
+          <w:rFonts w:ascii="Century Schoolbook" w:hAnsi="Century Schoolbook"/>
+        </w:rPr>
+        <w:t>receção</w:t>
+      </w:r>
+      <w:r>
+        <w:rPr>
+          <w:rFonts w:ascii="Century Schoolbook" w:hAnsi="Century Schoolbook"/>
+        </w:rPr>
+        <w:t xml:space="preserve"> das tramas e pelo </w:t>
+      </w:r>
+      <w:proofErr w:type="spellStart"/>
+      <w:r>
+        <w:rPr>
+          <w:rFonts w:ascii="Century Schoolbook" w:hAnsi="Century Schoolbook"/>
+          <w:i/>
+        </w:rPr>
+        <w:t>de</w:t>
+      </w:r>
+      <w:r>
+        <w:rPr>
+          <w:rFonts w:ascii="Century Schoolbook" w:hAnsi="Century Schoolbook"/>
+          <w:i/>
+        </w:rPr>
+        <w:t>stuffing</w:t>
+      </w:r>
+      <w:proofErr w:type="spellEnd"/>
+      <w:r>
+        <w:rPr>
+          <w:rFonts w:ascii="Century Schoolbook" w:hAnsi="Century Schoolbook"/>
+        </w:rPr>
+        <w:t xml:space="preserve"> das mesmas.</w:t>
+      </w:r>
+    </w:p>
+    <w:p>
+      <w:pPr>
+        <w:spacing w:after="0"/>
+        <w:ind w:firstLine="426"/>
+        <w:jc w:val="both"/>
+        <w:rPr>
+          <w:rFonts w:ascii="Century Schoolbook" w:hAnsi="Century Schoolbook"/>
+        </w:rPr>
+      </w:pPr>
+      <w:r>
+        <w:rPr>
+          <w:rFonts w:ascii="Century Schoolbook" w:hAnsi="Century Schoolbook"/>
+        </w:rPr>
+        <w:t>A lei</w:t>
+      </w:r>
+      <w:r>
+        <w:rPr>
+          <w:rFonts w:ascii="Century Schoolbook" w:hAnsi="Century Schoolbook"/>
+        </w:rPr>
+        <w:t xml:space="preserve">tura é feita carater a carater. Para verificar o </w:t>
+      </w:r>
+      <w:r>
+        <w:rPr>
+          <w:rFonts w:ascii="Century Schoolbook" w:hAnsi="Century Schoolbook"/>
+          <w:i/>
+        </w:rPr>
+        <w:t>BCC2</w:t>
+      </w:r>
+      <w:r>
+        <w:rPr>
+          <w:rFonts w:ascii="Century Schoolbook" w:hAnsi="Century Schoolbook"/>
+        </w:rPr>
+        <w:t xml:space="preserve"> é usada a função </w:t>
+      </w:r>
+      <w:r>
+        <w:rPr>
+          <w:rFonts w:ascii="Century Schoolbook" w:hAnsi="Century Schoolbook"/>
+          <w:b/>
+          <w:i/>
+        </w:rPr>
+        <w:t>checkBCC2</w:t>
+      </w:r>
+      <w:r>
+        <w:rPr>
+          <w:rFonts w:ascii="Century Schoolbook" w:hAnsi="Century Schoolbook"/>
+        </w:rPr>
+        <w:t xml:space="preserve">, caso esteja correto é enviado </w:t>
+      </w:r>
+      <w:r>
+        <w:rPr>
+          <w:rFonts w:ascii="Century Schoolbook" w:hAnsi="Century Schoolbook"/>
+          <w:i/>
+        </w:rPr>
+        <w:t>RR</w:t>
+      </w:r>
+      <w:r>
+        <w:rPr>
+          <w:rFonts w:ascii="Century Schoolbook" w:hAnsi="Century Schoolbook"/>
+        </w:rPr>
+        <w:t xml:space="preserve">, caso contrário </w:t>
+      </w:r>
+      <w:r>
+        <w:rPr>
+          <w:rFonts w:ascii="Century Schoolbook" w:hAnsi="Century Schoolbook"/>
+          <w:i/>
+        </w:rPr>
+        <w:t>REJ</w:t>
+      </w:r>
+      <w:r>
+        <w:rPr>
+          <w:rFonts w:ascii="Century Schoolbook" w:hAnsi="Century Schoolbook"/>
+        </w:rPr>
+        <w:t xml:space="preserve"> usando a função </w:t>
+      </w:r>
+      <w:proofErr w:type="spellStart"/>
+      <w:r>
+        <w:rPr>
+          <w:rFonts w:ascii="Century Schoolbook" w:hAnsi="Century Schoolbook"/>
+          <w:b/>
+          <w:i/>
+        </w:rPr>
+        <w:t>sendControlMessage</w:t>
+      </w:r>
+      <w:proofErr w:type="spellEnd"/>
+      <w:r>
+        <w:rPr>
+          <w:rFonts w:ascii="Century Schoolbook" w:hAnsi="Century Schoolbook"/>
+        </w:rPr>
+        <w:t>. O campo de controlo enviado depende se o número de sequência da trama é 0 ou 1.</w:t>
+      </w:r>
+      <w:r>
+        <w:rPr>
+          <w:rFonts w:ascii="Century Schoolbook" w:hAnsi="Century Schoolbook"/>
+        </w:rPr>
+        <w:t xml:space="preserve"> Seguidamente é feito o </w:t>
+      </w:r>
+      <w:proofErr w:type="spellStart"/>
+      <w:r>
+        <w:rPr>
+          <w:rFonts w:ascii="Century Schoolbook" w:hAnsi="Century Schoolbook"/>
+          <w:i/>
+        </w:rPr>
+        <w:t>destuffing</w:t>
+      </w:r>
+      <w:proofErr w:type="spellEnd"/>
+      <w:r>
+        <w:rPr>
+          <w:rFonts w:ascii="Century Schoolbook" w:hAnsi="Century Schoolbook"/>
+        </w:rPr>
+        <w:t xml:space="preserve"> do campo de dados. </w:t>
+      </w:r>
+      <w:r>
+        <w:rPr>
+          <w:rFonts w:ascii="Century Schoolbook" w:hAnsi="Century Schoolbook"/>
+        </w:rPr>
+        <w:t>També</w:t>
+      </w:r>
+      <w:r>
+        <w:rPr>
+          <w:rFonts w:ascii="Century Schoolbook" w:hAnsi="Century Schoolbook"/>
+        </w:rPr>
+        <w:t>m é feita uma verificação se o</w:t>
+      </w:r>
+      <w:r>
+        <w:rPr>
+          <w:rFonts w:ascii="Century Schoolbook" w:hAnsi="Century Schoolbook"/>
+        </w:rPr>
+        <w:t xml:space="preserve"> número de sequência de tramas é</w:t>
+      </w:r>
+      <w:r>
+        <w:rPr>
+          <w:rFonts w:ascii="Century Schoolbook" w:hAnsi="Century Schoolbook"/>
+        </w:rPr>
+        <w:t xml:space="preserve"> o</w:t>
+      </w:r>
       <w:bookmarkStart w:id="0" w:name="_GoBack"/>
       <w:bookmarkEnd w:id="0"/>
+      <w:r>
+        <w:rPr>
+          <w:rFonts w:ascii="Century Schoolbook" w:hAnsi="Century Schoolbook"/>
+        </w:rPr>
+        <w:t xml:space="preserve"> esperado para ser possível tratar duplicados.</w:t>
+      </w:r>
+    </w:p>
+    <w:p>
+      <w:pPr>
+        <w:spacing w:after="0"/>
+        <w:jc w:val="both"/>
+        <w:rPr>
+          <w:rFonts w:ascii="Century Schoolbook" w:hAnsi="Century Schoolbook"/>
+        </w:rPr>
+      </w:pPr>
+    </w:p>
+    <w:p>
+      <w:pPr>
+        <w:jc w:val="both"/>
+        <w:rPr>
+          <w:rFonts w:ascii="Century Schoolbook" w:hAnsi="Century Schoolbook"/>
+          <w:b/>
+        </w:rPr>
+      </w:pPr>
+      <w:r>
+        <w:rPr>
+          <w:rFonts w:ascii="Century Schoolbook" w:hAnsi="Century Schoolbook"/>
+          <w:b/>
+        </w:rPr>
+        <w:t>LLCLOSE</w:t>
+      </w:r>
+    </w:p>
+    <w:p>
+      <w:pPr>
+        <w:spacing w:after="0"/>
+        <w:ind w:firstLine="426"/>
+        <w:jc w:val="both"/>
+        <w:rPr>
+          <w:rFonts w:ascii="Century Schoolbook" w:hAnsi="Century Schoolbook"/>
+        </w:rPr>
+      </w:pPr>
+      <w:r>
+        <w:rPr>
+          <w:rFonts w:ascii="Century Schoolbook" w:hAnsi="Century Schoolbook"/>
+        </w:rPr>
+        <w:t xml:space="preserve">Esta função tem a responsabilidade de </w:t>
+      </w:r>
+      <w:r>
+        <w:rPr>
+          <w:rFonts w:ascii="Century Schoolbook" w:hAnsi="Century Schoolbook"/>
+        </w:rPr>
+        <w:t>terminar</w:t>
+      </w:r>
+      <w:r>
+        <w:rPr>
+          <w:rFonts w:ascii="Century Schoolbook" w:hAnsi="Century Schoolbook"/>
+        </w:rPr>
+        <w:t xml:space="preserve"> a ligação entre o emissor e o recetor. </w:t>
+      </w:r>
+    </w:p>
+    <w:p>
+      <w:pPr>
+        <w:spacing w:after="0"/>
+        <w:ind w:firstLine="426"/>
+        <w:jc w:val="both"/>
+        <w:rPr>
+          <w:rFonts w:ascii="Century Schoolbook" w:hAnsi="Century Schoolbook"/>
+        </w:rPr>
+      </w:pPr>
+      <w:r>
+        <w:rPr>
+          <w:rFonts w:ascii="Century Schoolbook" w:hAnsi="Century Schoolbook"/>
+        </w:rPr>
+        <w:t xml:space="preserve">No emissor, é enviado a trama de Supervisão </w:t>
+      </w:r>
+      <w:r>
+        <w:rPr>
+          <w:rFonts w:ascii="Century Schoolbook" w:hAnsi="Century Schoolbook"/>
+          <w:i/>
+        </w:rPr>
+        <w:t>DISC</w:t>
+      </w:r>
+      <w:r>
+        <w:rPr>
+          <w:rFonts w:ascii="Century Schoolbook" w:hAnsi="Century Schoolbook"/>
+        </w:rPr>
+        <w:t xml:space="preserve"> com ajuda da função </w:t>
+      </w:r>
       <w:proofErr w:type="spellStart"/>
       <w:r>
         <w:rPr>
-          <w:highlight w:val="yellow"/>
+          <w:rFonts w:ascii="Century Schoolbook" w:hAnsi="Century Schoolbook"/>
+          <w:b/>
+          <w:i/>
+        </w:rPr>
+        <w:t>sendControlMessage</w:t>
+      </w:r>
+      <w:proofErr w:type="spellEnd"/>
+      <w:r>
+        <w:rPr>
+          <w:rFonts w:ascii="Century Schoolbook" w:hAnsi="Century Schoolbook"/>
+        </w:rPr>
+        <w:t xml:space="preserve"> (que recebe como argumento o</w:t>
+      </w:r>
+      <w:r>
+        <w:rPr>
+          <w:rFonts w:ascii="Century Schoolbook" w:hAnsi="Century Schoolbook"/>
+        </w:rPr>
+        <w:t xml:space="preserve"> </w:t>
+      </w:r>
+      <w:r>
+        <w:rPr>
+          <w:rFonts w:ascii="Century Schoolbook" w:hAnsi="Century Schoolbook"/>
+        </w:rPr>
+        <w:t xml:space="preserve">campo de controlo da trama a enviar) e esperado outro </w:t>
+      </w:r>
+      <w:r>
+        <w:rPr>
+          <w:rFonts w:ascii="Century Schoolbook" w:hAnsi="Century Schoolbook"/>
+          <w:i/>
+        </w:rPr>
+        <w:t>DISC</w:t>
+      </w:r>
+      <w:r>
+        <w:rPr>
+          <w:rFonts w:ascii="Century Schoolbook" w:hAnsi="Century Schoolbook"/>
+        </w:rPr>
+        <w:t xml:space="preserve"> de volta pela função </w:t>
+      </w:r>
+      <w:proofErr w:type="spellStart"/>
+      <w:r>
+        <w:rPr>
+          <w:rFonts w:ascii="Century Schoolbook" w:hAnsi="Century Schoolbook"/>
+          <w:b/>
+          <w:i/>
         </w:rPr>
         <w:t>readControlMessage</w:t>
       </w:r>
       <w:proofErr w:type="spellEnd"/>
-    </w:p>
-    <w:p>
-      <w:r>
-        <w:t xml:space="preserve">Esta é a função no emissor responsável pelo envio das tramas e pelo </w:t>
+      <w:r>
+        <w:rPr>
+          <w:rFonts w:ascii="Century Schoolbook" w:hAnsi="Century Schoolbook"/>
+        </w:rPr>
+        <w:t xml:space="preserve"> (que retorna o campo de controlo da trama lida). Para finalizar é enviado um </w:t>
+      </w:r>
+      <w:r>
+        <w:rPr>
+          <w:rFonts w:ascii="Century Schoolbook" w:hAnsi="Century Schoolbook"/>
+          <w:i/>
+        </w:rPr>
+        <w:t>UA</w:t>
+      </w:r>
+      <w:r>
+        <w:rPr>
+          <w:rFonts w:ascii="Century Schoolbook" w:hAnsi="Century Schoolbook"/>
+        </w:rPr>
+        <w:t>.</w:t>
+      </w:r>
+    </w:p>
+    <w:p>
+      <w:pPr>
+        <w:spacing w:after="0"/>
+        <w:ind w:firstLine="426"/>
+        <w:jc w:val="both"/>
+        <w:rPr>
+          <w:rFonts w:ascii="Century Schoolbook" w:hAnsi="Century Schoolbook"/>
+        </w:rPr>
+      </w:pPr>
+      <w:r>
+        <w:rPr>
+          <w:rFonts w:ascii="Century Schoolbook" w:hAnsi="Century Schoolbook"/>
+        </w:rPr>
+        <w:t xml:space="preserve">No recetor é esperado um </w:t>
+      </w:r>
+      <w:r>
+        <w:rPr>
+          <w:rFonts w:ascii="Century Schoolbook" w:hAnsi="Century Schoolbook"/>
+          <w:i/>
+        </w:rPr>
+        <w:t>DISC</w:t>
+      </w:r>
+      <w:r>
+        <w:rPr>
+          <w:rFonts w:ascii="Century Schoolbook" w:hAnsi="Century Schoolbook"/>
+        </w:rPr>
+        <w:t xml:space="preserve">, enviado um </w:t>
+      </w:r>
+      <w:r>
+        <w:rPr>
+          <w:rFonts w:ascii="Century Schoolbook" w:hAnsi="Century Schoolbook"/>
+          <w:i/>
+        </w:rPr>
+        <w:t>DISC</w:t>
+      </w:r>
+      <w:r>
+        <w:rPr>
+          <w:rFonts w:ascii="Century Schoolbook" w:hAnsi="Century Schoolbook"/>
+        </w:rPr>
+        <w:t xml:space="preserve"> e esperado um UA com as funções </w:t>
       </w:r>
       <w:proofErr w:type="spellStart"/>
       <w:r>
-        <w:t>stuffing</w:t>
+        <w:rPr>
+          <w:rFonts w:ascii="Century Schoolbook" w:hAnsi="Century Schoolbook"/>
+          <w:b/>
+          <w:i/>
+        </w:rPr>
+        <w:t>readControlMessage</w:t>
       </w:r>
       <w:proofErr w:type="spellEnd"/>
       <w:r>
-        <w:t xml:space="preserve"> das mesmas.</w:t>
-      </w:r>
-    </w:p>
-    <w:p>
-      <w:r>
-        <w:t>Primeiro</w:t>
-      </w:r>
-      <w:r>
-        <w:t xml:space="preserve"> é feito o </w:t>
+        <w:rPr>
+          <w:rFonts w:ascii="Century Schoolbook" w:hAnsi="Century Schoolbook"/>
+        </w:rPr>
+        <w:t xml:space="preserve"> e </w:t>
       </w:r>
       <w:proofErr w:type="spellStart"/>
       <w:r>
-        <w:t>framing</w:t>
+        <w:rPr>
+          <w:rFonts w:ascii="Century Schoolbook" w:hAnsi="Century Schoolbook"/>
+          <w:b/>
+          <w:i/>
+        </w:rPr>
+        <w:t>sendControlMessage</w:t>
       </w:r>
       <w:proofErr w:type="spellEnd"/>
       <w:r>
-        <w:t xml:space="preserve"> da mensagem, ou seja, acrescentado o cabeçalho do protocolo de ligação à mensagem (para calcular o bcc2 é chamada a função </w:t>
-      </w:r>
-      <w:r>
-        <w:rPr>
-          <w:i/>
-        </w:rPr>
-        <w:t>calculoBCC2</w:t>
-      </w:r>
-      <w:r>
-        <w:t xml:space="preserve">). Seguidamente é feito o </w:t>
-      </w:r>
-      <w:proofErr w:type="spellStart"/>
-      <w:r>
-        <w:t>stuffing</w:t>
-      </w:r>
-      <w:proofErr w:type="spellEnd"/>
-      <w:r>
-        <w:t xml:space="preserve"> da trama (o </w:t>
-      </w:r>
-      <w:proofErr w:type="spellStart"/>
-      <w:r>
-        <w:t>stuffing</w:t>
-      </w:r>
-      <w:proofErr w:type="spellEnd"/>
-      <w:r>
-        <w:t xml:space="preserve"> do bcc2 é feito na função </w:t>
-      </w:r>
-      <w:r>
-        <w:rPr>
-          <w:i/>
-        </w:rPr>
-        <w:t>stuffingBCC2</w:t>
-      </w:r>
-      <w:r>
-        <w:t xml:space="preserve">). Posto </w:t>
-      </w:r>
-      <w:proofErr w:type="gramStart"/>
-      <w:r>
-        <w:t>isto ,</w:t>
-      </w:r>
-      <w:proofErr w:type="gramEnd"/>
-      <w:r>
-        <w:t xml:space="preserve"> atrama está pronta a ser enviada. O envio da trama tem o mesmo mecanismo</w:t>
-      </w:r>
-      <w:r>
-        <w:t xml:space="preserve"> de time-out e retransmissão que o envio do UA no LLOPEN.</w:t>
-      </w:r>
-    </w:p>
-    <w:p/>
-    <w:p/>
-    <w:p>
-      <w:r>
-        <w:t>LLREAD</w:t>
-      </w:r>
-    </w:p>
-    <w:p>
-      <w:r>
-        <w:t>LLCLOSE</w:t>
-      </w:r>
-    </w:p>
-    <w:p/>
+        <w:rPr>
+          <w:rFonts w:ascii="Century Schoolbook" w:hAnsi="Century Schoolbook"/>
+        </w:rPr>
+        <w:t xml:space="preserve"> (que recebem ambas o campo de controlo pretendido).</w:t>
+      </w:r>
+    </w:p>
+    <w:p>
+      <w:pPr>
+        <w:spacing w:after="0"/>
+        <w:jc w:val="both"/>
+      </w:pPr>
+    </w:p>
     <w:sectPr>
       <w:pgSz w:w="11906" w:h="16838"/>
       <w:pgMar w:top="1417" w:right="1701" w:bottom="1417" w:left="1701" w:header="708" w:footer="708" w:gutter="0"/>

</xml_diff>